<commit_message>
Removed a redundant folder
</commit_message>
<xml_diff>
--- a/Literature Survey/1. Word Embeddings.docx
+++ b/Literature Survey/1. Word Embeddings.docx
@@ -1,13 +1,25 @@
 
 <file path=word/document.xml><?xml version="1.0" encoding="utf-8"?>
-<w:document xmlns:wpc="http://schemas.microsoft.com/office/word/2010/wordprocessingCanvas" xmlns:cx="http://schemas.microsoft.com/office/drawing/2014/chartex" xmlns:cx1="http://schemas.microsoft.com/office/drawing/2015/9/8/chartex" xmlns:mc="http://schemas.openxmlformats.org/markup-compatibility/2006" xmlns:o="urn:schemas-microsoft-com:office:office" xmlns:r="http://schemas.openxmlformats.org/officeDocument/2006/relationships" xmlns:m="http://schemas.openxmlformats.org/officeDocument/2006/math" xmlns:v="urn:schemas-microsoft-com:vml" xmlns:wp14="http://schemas.microsoft.com/office/word/2010/wordprocessingDrawing" xmlns:wp="http://schemas.openxmlformats.org/drawingml/2006/wordprocessingDrawing" xmlns:w10="urn:schemas-microsoft-com:office:word" xmlns:w="http://schemas.openxmlformats.org/wordprocessingml/2006/main" xmlns:w14="http://schemas.microsoft.com/office/word/2010/wordml" xmlns:w15="http://schemas.microsoft.com/office/word/2012/wordml" xmlns:w16se="http://schemas.microsoft.com/office/word/2015/wordml/symex" xmlns:wpg="http://schemas.microsoft.com/office/word/2010/wordprocessingGroup" xmlns:wpi="http://schemas.microsoft.com/office/word/2010/wordprocessingInk" xmlns:wne="http://schemas.microsoft.com/office/word/2006/wordml" xmlns:wps="http://schemas.microsoft.com/office/word/2010/wordprocessingShape" mc:Ignorable="w14 w15 w16se wp14">
+<w:document xmlns:wpc="http://schemas.microsoft.com/office/word/2010/wordprocessingCanvas" xmlns:cx="http://schemas.microsoft.com/office/drawing/2014/chartex" xmlns:cx1="http://schemas.microsoft.com/office/drawing/2015/9/8/chartex" xmlns:cx2="http://schemas.microsoft.com/office/drawing/2015/10/21/chartex" xmlns:cx3="http://schemas.microsoft.com/office/drawing/2016/5/9/chartex" xmlns:cx4="http://schemas.microsoft.com/office/drawing/2016/5/10/chartex" xmlns:cx5="http://schemas.microsoft.com/office/drawing/2016/5/11/chartex" xmlns:cx6="http://schemas.microsoft.com/office/drawing/2016/5/12/chartex" xmlns:cx7="http://schemas.microsoft.com/office/drawing/2016/5/13/chartex" xmlns:cx8="http://schemas.microsoft.com/office/drawing/2016/5/14/chartex" xmlns:mc="http://schemas.openxmlformats.org/markup-compatibility/2006" xmlns:aink="http://schemas.microsoft.com/office/drawing/2016/ink" xmlns:am3d="http://schemas.microsoft.com/office/drawing/2017/model3d" xmlns:o="urn:schemas-microsoft-com:office:office" xmlns:r="http://schemas.openxmlformats.org/officeDocument/2006/relationships" xmlns:m="http://schemas.openxmlformats.org/officeDocument/2006/math" xmlns:v="urn:schemas-microsoft-com:vml" xmlns:wp14="http://schemas.microsoft.com/office/word/2010/wordprocessingDrawing" xmlns:wp="http://schemas.openxmlformats.org/drawingml/2006/wordprocessingDrawing" xmlns:w10="urn:schemas-microsoft-com:office:word" xmlns:w="http://schemas.openxmlformats.org/wordprocessingml/2006/main" xmlns:w14="http://schemas.microsoft.com/office/word/2010/wordml" xmlns:w15="http://schemas.microsoft.com/office/word/2012/wordml" xmlns:w16cid="http://schemas.microsoft.com/office/word/2016/wordml/cid" xmlns:w16se="http://schemas.microsoft.com/office/word/2015/wordml/symex" xmlns:wpg="http://schemas.microsoft.com/office/word/2010/wordprocessingGroup" xmlns:wpi="http://schemas.microsoft.com/office/word/2010/wordprocessingInk" xmlns:wne="http://schemas.microsoft.com/office/word/2006/wordml" xmlns:wps="http://schemas.microsoft.com/office/word/2010/wordprocessingShape" mc:Ignorable="w14 w15 w16se w16cid wp14">
   <w:body>
     <w:p>
       <w:r>
-        <w:t>Testing one two</w:t>
+        <w:t xml:space="preserve">A Word Embedding is a vector representation of a word which captures its semantic and syntactic meaning. </w:t>
+      </w:r>
+      <w:r>
+        <w:t>It allows a computer to understand how similar or different a word is to others. There are a number of models that allow us to obtain these vector representations. One such model is word2vec</w:t>
+      </w:r>
+      <w:r>
+        <w:t xml:space="preserve">. </w:t>
+      </w:r>
+      <w:r>
+        <w:t>It provides two ways to obtain the said representations: the Continuous Bag-of-Words model (CBOW), which predicts a word given the context, and the Skip-Gram model, which predicts the context given the word. CBOW generally performs better over smaller datasets, while Skip-Gram tends to give better results on larger datasets. GloVe, short for Global V</w:t>
       </w:r>
       <w:bookmarkStart w:id="0" w:name="_GoBack"/>
       <w:bookmarkEnd w:id="0"/>
+      <w:r>
+        <w:t>ectors for Word Representation</w:t>
+      </w:r>
     </w:p>
     <w:sectPr>
       <w:pgSz w:w="12240" w:h="15840"/>
@@ -20,7 +32,7 @@
 </file>
 
 <file path=word/styles.xml><?xml version="1.0" encoding="utf-8"?>
-<w:styles xmlns:mc="http://schemas.openxmlformats.org/markup-compatibility/2006" xmlns:r="http://schemas.openxmlformats.org/officeDocument/2006/relationships" xmlns:w="http://schemas.openxmlformats.org/wordprocessingml/2006/main" xmlns:w14="http://schemas.microsoft.com/office/word/2010/wordml" xmlns:w15="http://schemas.microsoft.com/office/word/2012/wordml" xmlns:w16se="http://schemas.microsoft.com/office/word/2015/wordml/symex" mc:Ignorable="w14 w15 w16se">
+<w:styles xmlns:mc="http://schemas.openxmlformats.org/markup-compatibility/2006" xmlns:r="http://schemas.openxmlformats.org/officeDocument/2006/relationships" xmlns:w="http://schemas.openxmlformats.org/wordprocessingml/2006/main" xmlns:w14="http://schemas.microsoft.com/office/word/2010/wordml" xmlns:w15="http://schemas.microsoft.com/office/word/2012/wordml" xmlns:w16cid="http://schemas.microsoft.com/office/word/2016/wordml/cid" xmlns:w16se="http://schemas.microsoft.com/office/word/2015/wordml/symex" mc:Ignorable="w14 w15 w16se w16cid">
   <w:docDefaults>
     <w:rPrDefault>
       <w:rPr>
@@ -36,7 +48,7 @@
       </w:pPr>
     </w:pPrDefault>
   </w:docDefaults>
-  <w:latentStyles w:defLockedState="0" w:defUIPriority="99" w:defSemiHidden="0" w:defUnhideWhenUsed="0" w:defQFormat="0" w:count="371">
+  <w:latentStyles w:defLockedState="0" w:defUIPriority="99" w:defSemiHidden="0" w:defUnhideWhenUsed="0" w:defQFormat="0" w:count="377">
     <w:lsdException w:name="Normal" w:uiPriority="0" w:qFormat="1"/>
     <w:lsdException w:name="heading 1" w:uiPriority="9" w:qFormat="1"/>
     <w:lsdException w:name="heading 2" w:semiHidden="1" w:uiPriority="9" w:unhideWhenUsed="1" w:qFormat="1"/>
@@ -184,11 +196,8 @@
     <w:lsdException w:name="Table 3D effects 3" w:semiHidden="1" w:unhideWhenUsed="1"/>
     <w:lsdException w:name="Table Contemporary" w:semiHidden="1" w:unhideWhenUsed="1"/>
     <w:lsdException w:name="Table Elegant" w:semiHidden="1" w:unhideWhenUsed="1"/>
-    <w:lsdException w:name="Table Professional" w:semiHidden="1" w:unhideWhenUsed="1"/>
     <w:lsdException w:name="Table Subtle 1" w:semiHidden="1" w:unhideWhenUsed="1"/>
     <w:lsdException w:name="Table Subtle 2" w:semiHidden="1" w:unhideWhenUsed="1"/>
-    <w:lsdException w:name="Table Web 1" w:semiHidden="1" w:unhideWhenUsed="1"/>
-    <w:lsdException w:name="Table Web 2" w:semiHidden="1" w:unhideWhenUsed="1"/>
     <w:lsdException w:name="Table Web 3" w:semiHidden="1" w:unhideWhenUsed="1"/>
     <w:lsdException w:name="Balloon Text" w:semiHidden="1" w:unhideWhenUsed="1"/>
     <w:lsdException w:name="Table Grid" w:uiPriority="39"/>
@@ -408,6 +417,12 @@
     <w:lsdException w:name="List Table 5 Dark Accent 6" w:uiPriority="50"/>
     <w:lsdException w:name="List Table 6 Colorful Accent 6" w:uiPriority="51"/>
     <w:lsdException w:name="List Table 7 Colorful Accent 6" w:uiPriority="52"/>
+    <w:lsdException w:name="Mention" w:semiHidden="1" w:unhideWhenUsed="1"/>
+    <w:lsdException w:name="Smart Hyperlink" w:semiHidden="1" w:unhideWhenUsed="1"/>
+    <w:lsdException w:name="Hashtag" w:semiHidden="1" w:unhideWhenUsed="1"/>
+    <w:lsdException w:name="Unresolved Mention" w:semiHidden="1" w:unhideWhenUsed="1"/>
+    <w:lsdException w:name="Smart Link" w:semiHidden="1" w:unhideWhenUsed="1"/>
+    <w:lsdException w:name="Smart Link Error" w:semiHidden="1" w:unhideWhenUsed="1"/>
   </w:latentStyles>
   <w:style w:type="paragraph" w:default="1" w:styleId="Normal">
     <w:name w:val="Normal"/>

</xml_diff>

<commit_message>
Added summaries for GloVe and fastText
</commit_message>
<xml_diff>
--- a/Literature Survey/1. Word Embeddings.docx
+++ b/Literature Survey/1. Word Embeddings.docx
@@ -3,6 +3,9 @@
 <w:document xmlns:wpc="http://schemas.microsoft.com/office/word/2010/wordprocessingCanvas" xmlns:cx="http://schemas.microsoft.com/office/drawing/2014/chartex" xmlns:cx1="http://schemas.microsoft.com/office/drawing/2015/9/8/chartex" xmlns:cx2="http://schemas.microsoft.com/office/drawing/2015/10/21/chartex" xmlns:cx3="http://schemas.microsoft.com/office/drawing/2016/5/9/chartex" xmlns:cx4="http://schemas.microsoft.com/office/drawing/2016/5/10/chartex" xmlns:cx5="http://schemas.microsoft.com/office/drawing/2016/5/11/chartex" xmlns:cx6="http://schemas.microsoft.com/office/drawing/2016/5/12/chartex" xmlns:cx7="http://schemas.microsoft.com/office/drawing/2016/5/13/chartex" xmlns:cx8="http://schemas.microsoft.com/office/drawing/2016/5/14/chartex" xmlns:mc="http://schemas.openxmlformats.org/markup-compatibility/2006" xmlns:aink="http://schemas.microsoft.com/office/drawing/2016/ink" xmlns:am3d="http://schemas.microsoft.com/office/drawing/2017/model3d" xmlns:o="urn:schemas-microsoft-com:office:office" xmlns:r="http://schemas.openxmlformats.org/officeDocument/2006/relationships" xmlns:m="http://schemas.openxmlformats.org/officeDocument/2006/math" xmlns:v="urn:schemas-microsoft-com:vml" xmlns:wp14="http://schemas.microsoft.com/office/word/2010/wordprocessingDrawing" xmlns:wp="http://schemas.openxmlformats.org/drawingml/2006/wordprocessingDrawing" xmlns:w10="urn:schemas-microsoft-com:office:word" xmlns:w="http://schemas.openxmlformats.org/wordprocessingml/2006/main" xmlns:w14="http://schemas.microsoft.com/office/word/2010/wordml" xmlns:w15="http://schemas.microsoft.com/office/word/2012/wordml" xmlns:w16cid="http://schemas.microsoft.com/office/word/2016/wordml/cid" xmlns:w16se="http://schemas.microsoft.com/office/word/2015/wordml/symex" xmlns:wpg="http://schemas.microsoft.com/office/word/2010/wordprocessingGroup" xmlns:wpi="http://schemas.microsoft.com/office/word/2010/wordprocessingInk" xmlns:wne="http://schemas.microsoft.com/office/word/2006/wordml" xmlns:wps="http://schemas.microsoft.com/office/word/2010/wordprocessingShape" mc:Ignorable="w14 w15 w16se w16cid wp14">
   <w:body>
     <w:p>
+      <w:pPr>
+        <w:jc w:val="both"/>
+      </w:pPr>
       <w:r>
         <w:t xml:space="preserve">A Word Embedding is a vector representation of a word which captures its semantic and syntactic meaning. </w:t>
       </w:r>
@@ -13,13 +16,34 @@
         <w:t xml:space="preserve">. </w:t>
       </w:r>
       <w:r>
-        <w:t>It provides two ways to obtain the said representations: the Continuous Bag-of-Words model (CBOW), which predicts a word given the context, and the Skip-Gram model, which predicts the context given the word. CBOW generally performs better over smaller datasets, while Skip-Gram tends to give better results on larger datasets. GloVe, short for Global V</w:t>
+        <w:t xml:space="preserve">It provides two ways to obtain the said representations: the Continuous Bag-of-Words model (CBOW), which predicts a word given the context, and the Skip-Gram model, which predicts the context given the word. CBOW generally performs better over smaller datasets, while Skip-Gram tends to give better results on larger datasets. </w:t>
+      </w:r>
+      <w:r>
+        <w:t xml:space="preserve">Another popular model for obtaining word embeddings is </w:t>
+      </w:r>
+      <w:r>
+        <w:t>GloVe, short for Global Vectors for Word Representation</w:t>
+      </w:r>
+      <w:r>
+        <w:t xml:space="preserve">, </w:t>
+      </w:r>
+      <w:r>
+        <w:t xml:space="preserve">which </w:t>
+      </w:r>
+      <w:r>
+        <w:t>is an extension of word2vec</w:t>
+      </w:r>
+      <w:r>
+        <w:t xml:space="preserve">. It is a count-based model which </w:t>
+      </w:r>
+      <w:r>
+        <w:t xml:space="preserve">uses both global matrix factorization and local context window methods to obtain quality embeddings. fastText is yet another popular extension of word2vec. </w:t>
+      </w:r>
+      <w:r>
+        <w:t xml:space="preserve">This model represents each word as a bag of character n-grams. This allows capturing the meanings of shorter words and prefixes/suffixes. </w:t>
       </w:r>
       <w:bookmarkStart w:id="0" w:name="_GoBack"/>
       <w:bookmarkEnd w:id="0"/>
-      <w:r>
-        <w:t>ectors for Word Representation</w:t>
-      </w:r>
     </w:p>
     <w:sectPr>
       <w:pgSz w:w="12240" w:h="15840"/>
@@ -196,8 +220,11 @@
     <w:lsdException w:name="Table 3D effects 3" w:semiHidden="1" w:unhideWhenUsed="1"/>
     <w:lsdException w:name="Table Contemporary" w:semiHidden="1" w:unhideWhenUsed="1"/>
     <w:lsdException w:name="Table Elegant" w:semiHidden="1" w:unhideWhenUsed="1"/>
+    <w:lsdException w:name="Table Professional" w:semiHidden="1" w:unhideWhenUsed="1"/>
     <w:lsdException w:name="Table Subtle 1" w:semiHidden="1" w:unhideWhenUsed="1"/>
     <w:lsdException w:name="Table Subtle 2" w:semiHidden="1" w:unhideWhenUsed="1"/>
+    <w:lsdException w:name="Table Web 1" w:semiHidden="1" w:unhideWhenUsed="1"/>
+    <w:lsdException w:name="Table Web 2" w:semiHidden="1" w:unhideWhenUsed="1"/>
     <w:lsdException w:name="Table Web 3" w:semiHidden="1" w:unhideWhenUsed="1"/>
     <w:lsdException w:name="Balloon Text" w:semiHidden="1" w:unhideWhenUsed="1"/>
     <w:lsdException w:name="Table Grid" w:uiPriority="39"/>

</xml_diff>